<commit_message>
Finished stage 1 of siteplan and created a logo.
</commit_message>
<xml_diff>
--- a/ElevatorPitch.docx
+++ b/ElevatorPitch.docx
@@ -28,6 +28,32 @@
       <w:proofErr w:type="spellEnd"/>
       <w:r>
         <w:t xml:space="preserve"> has it all into a single, user-friendly interface. No more scattered calendars scrambling to keep up with opportunities in areas where you live or are visiting.</w:t>
+      </w:r>
+    </w:p>
+    <w:p/>
+    <w:p>
+      <w:r>
+        <w:t>Purpose:</w:t>
+      </w:r>
+    </w:p>
+    <w:p>
+      <w:proofErr w:type="spellStart"/>
+      <w:r>
+        <w:t>EventConnect</w:t>
+      </w:r>
+      <w:proofErr w:type="spellEnd"/>
+      <w:r>
+        <w:t xml:space="preserve"> aims to simplify the process of discovering and organizing local activities and events by providing a comprehensive, user-friendly platform that consolidates all community happenings into one accessible calendar, enhancing the convenience and enjoyment of users’ social lives.</w:t>
+      </w:r>
+    </w:p>
+    <w:p>
+      <w:r>
+        <w:t>Audience:</w:t>
+      </w:r>
+    </w:p>
+    <w:p>
+      <w:r>
+        <w:t>For anyone who wants a platform to streamline event discovery and planning.</w:t>
       </w:r>
     </w:p>
     <w:sectPr>

</xml_diff>